<commit_message>
Se crea el brunch 3 y se incorpora archivo de seguimiento 1
</commit_message>
<xml_diff>
--- a/Proyecto final/SprintsDevelopment/Branch 02/Planilla de Avance de Proyecto4.docx
+++ b/Proyecto final/SprintsDevelopment/Branch 02/Planilla de Avance de Proyecto4.docx
@@ -1514,7 +1514,14 @@
           <w:b/>
           <w:lang w:val="es-ES"/>
         </w:rPr>
-        <w:t xml:space="preserve">Se generan errores desconocidos cuando se </w:t>
+        <w:t>Se generan erro</w:t>
+      </w:r>
+      <w:r>
+        <w:rPr>
+          <w:b/>
+          <w:lang w:val="es-ES"/>
+        </w:rPr>
+        <w:t xml:space="preserve">res desconocidos cuando se </w:t>
       </w:r>
       <w:proofErr w:type="spellStart"/>
       <w:r>
@@ -1522,7 +1529,14 @@
           <w:b/>
           <w:lang w:val="es-ES"/>
         </w:rPr>
-        <w:t>trackea</w:t>
+        <w:t>tracke</w:t>
+      </w:r>
+      <w:r>
+        <w:rPr>
+          <w:b/>
+          <w:lang w:val="es-ES"/>
+        </w:rPr>
+        <w:t>a</w:t>
       </w:r>
       <w:proofErr w:type="spellEnd"/>
       <w:r>
@@ -1585,13 +1599,48 @@
         </w:rPr>
         <w:t xml:space="preserve">El diagrama de clases se vio modificado y por ende el modelo de datos debe ser rediseñado. A pesar de haber pasado a la etapa de verificación porque la herramienta de generación dinámica de base de datos </w:t>
       </w:r>
+      <w:r>
+        <w:rPr>
+          <w:b/>
+          <w:lang w:val="es-ES"/>
+        </w:rPr>
+        <w:t>así</w:t>
+      </w:r>
+      <w:r>
+        <w:rPr>
+          <w:b/>
+          <w:lang w:val="es-ES"/>
+        </w:rPr>
+        <w:t xml:space="preserve"> lo </w:t>
+      </w:r>
+      <w:r>
+        <w:rPr>
+          <w:b/>
+          <w:lang w:val="es-ES"/>
+        </w:rPr>
+        <w:t xml:space="preserve">permite, esta </w:t>
+      </w:r>
       <w:proofErr w:type="spellStart"/>
       <w:r>
         <w:rPr>
           <w:b/>
           <w:lang w:val="es-ES"/>
         </w:rPr>
-        <w:t>asi</w:t>
+        <w:t>T</w:t>
+      </w:r>
+      <w:r>
+        <w:rPr>
+          <w:b/>
+          <w:lang w:val="es-ES"/>
+        </w:rPr>
+        <w:t>ecnich</w:t>
+      </w:r>
+      <w:r>
+        <w:rPr>
+          <w:b/>
+          <w:lang w:val="es-ES"/>
+        </w:rPr>
+        <w:t>al</w:t>
       </w:r>
       <w:proofErr w:type="spellEnd"/>
       <w:r>
@@ -1599,23 +1648,7 @@
           <w:b/>
           <w:lang w:val="es-ES"/>
         </w:rPr>
-        <w:t xml:space="preserve"> lo </w:t>
-      </w:r>
-      <w:proofErr w:type="gramStart"/>
-      <w:r>
-        <w:rPr>
-          <w:b/>
-          <w:lang w:val="es-ES"/>
-        </w:rPr>
-        <w:t>permite ,</w:t>
-      </w:r>
-      <w:proofErr w:type="gramEnd"/>
-      <w:r>
-        <w:rPr>
-          <w:b/>
-          <w:lang w:val="es-ES"/>
-        </w:rPr>
-        <w:t xml:space="preserve"> esta </w:t>
+        <w:t xml:space="preserve"> </w:t>
       </w:r>
       <w:proofErr w:type="spellStart"/>
       <w:r>
@@ -1623,7 +1656,7 @@
           <w:b/>
           <w:lang w:val="es-ES"/>
         </w:rPr>
-        <w:t>tecnichal</w:t>
+        <w:t>Task</w:t>
       </w:r>
       <w:proofErr w:type="spellEnd"/>
       <w:r>
@@ -1631,33 +1664,22 @@
           <w:b/>
           <w:lang w:val="es-ES"/>
         </w:rPr>
-        <w:t xml:space="preserve"> </w:t>
-      </w:r>
-      <w:proofErr w:type="spellStart"/>
-      <w:r>
-        <w:rPr>
-          <w:b/>
-          <w:lang w:val="es-ES"/>
-        </w:rPr>
-        <w:t>task</w:t>
-      </w:r>
-      <w:proofErr w:type="spellEnd"/>
-      <w:r>
-        <w:rPr>
-          <w:b/>
-          <w:lang w:val="es-ES"/>
-        </w:rPr>
-        <w:t xml:space="preserve"> debe ser revisada en el siguiente Sprint como se aclara en </w:t>
-      </w:r>
-      <w:proofErr w:type="spellStart"/>
-      <w:r>
-        <w:rPr>
-          <w:b/>
-          <w:lang w:val="es-ES"/>
-        </w:rPr>
-        <w:t>en</w:t>
-      </w:r>
-      <w:proofErr w:type="spellEnd"/>
+        <w:t xml:space="preserve"> debe ser revisada en próximos </w:t>
+      </w:r>
+      <w:r>
+        <w:rPr>
+          <w:b/>
+          <w:lang w:val="es-ES"/>
+        </w:rPr>
+        <w:t>Sprint como se aclara en e</w:t>
+      </w:r>
+      <w:r>
+        <w:rPr>
+          <w:b/>
+          <w:lang w:val="es-ES"/>
+        </w:rPr>
+        <w:t>l</w:t>
+      </w:r>
       <w:r>
         <w:rPr>
           <w:b/>

</xml_diff>

<commit_message>
Planilla de Avance de Proyecto sprint 2 (w4) y 3 (w1 y w2) actualizados.
</commit_message>
<xml_diff>
--- a/Proyecto final/SprintsDevelopment/Branch 02/Planilla de Avance de Proyecto4.docx
+++ b/Proyecto final/SprintsDevelopment/Branch 02/Planilla de Avance de Proyecto4.docx
@@ -62,11 +62,19 @@
         </w:rPr>
         <w:t>-</w:t>
       </w:r>
-      <w:r>
-        <w:rPr>
-          <w:lang w:val="es-ES"/>
-        </w:rPr>
-        <w:t>Kapica-Liberal-</w:t>
+      <w:proofErr w:type="spellStart"/>
+      <w:r>
+        <w:rPr>
+          <w:lang w:val="es-ES"/>
+        </w:rPr>
+        <w:t>Kapica</w:t>
+      </w:r>
+      <w:proofErr w:type="spellEnd"/>
+      <w:r>
+        <w:rPr>
+          <w:lang w:val="es-ES"/>
+        </w:rPr>
+        <w:t>-Liberal-</w:t>
       </w:r>
       <w:proofErr w:type="spellStart"/>
       <w:r>
@@ -1856,6 +1864,28 @@
                 <w:lang w:val="es-ES"/>
               </w:rPr>
             </w:pPr>
+            <w:r>
+              <w:rPr>
+                <w:b/>
+                <w:lang w:val="es-ES"/>
+              </w:rPr>
+              <w:t>Desarrollar el gestor de aplicaciones del módulo de interacción e integrarlo con el módulo web.</w:t>
+            </w:r>
+          </w:p>
+          <w:p>
+            <w:pPr>
+              <w:rPr>
+                <w:b/>
+                <w:lang w:val="es-ES"/>
+              </w:rPr>
+            </w:pPr>
+            <w:r>
+              <w:rPr>
+                <w:b/>
+                <w:lang w:val="es-ES"/>
+              </w:rPr>
+              <w:t>Probar la integración de dichos módulos.</w:t>
+            </w:r>
           </w:p>
         </w:tc>
         <w:tc>
@@ -1869,6 +1899,43 @@
                 <w:lang w:val="es-ES"/>
               </w:rPr>
             </w:pPr>
+            <w:r>
+              <w:rPr>
+                <w:b/>
+                <w:lang w:val="es-ES"/>
+              </w:rPr>
+              <w:t>Queremos dejar el desarrollo de los diagramas de entidad relación referida a la compresión</w:t>
+            </w:r>
+            <w:r>
+              <w:rPr>
+                <w:b/>
+                <w:lang w:val="es-ES"/>
+              </w:rPr>
+              <w:t xml:space="preserve">, descompresión, </w:t>
+            </w:r>
+            <w:r>
+              <w:rPr>
+                <w:b/>
+                <w:lang w:val="es-ES"/>
+              </w:rPr>
+              <w:t>y almacenamiento de imágenes.</w:t>
+            </w:r>
+          </w:p>
+          <w:p>
+            <w:pPr>
+              <w:rPr>
+                <w:b/>
+                <w:lang w:val="es-ES"/>
+              </w:rPr>
+            </w:pPr>
+          </w:p>
+          <w:p>
+            <w:pPr>
+              <w:rPr>
+                <w:b/>
+                <w:lang w:val="es-ES"/>
+              </w:rPr>
+            </w:pPr>
           </w:p>
         </w:tc>
         <w:tc>
@@ -1882,6 +1949,21 @@
                 <w:lang w:val="es-ES"/>
               </w:rPr>
             </w:pPr>
+            <w:r>
+              <w:rPr>
+                <w:b/>
+                <w:lang w:val="es-ES"/>
+              </w:rPr>
+              <w:t>Mejorar el desarrollo del modelo de objeto de módulo web.</w:t>
+            </w:r>
+            <w:r>
+              <w:rPr>
+                <w:b/>
+                <w:lang w:val="es-ES"/>
+              </w:rPr>
+              <w:br/>
+              <w:t>Mejorar los mecanismos de interacción de los usuarios con las aplicaciones de dicho módulo.</w:t>
+            </w:r>
           </w:p>
         </w:tc>
       </w:tr>
@@ -3146,7 +3228,19 @@
                 <w:shd w:val="clear" w:color="auto" w:fill="FFFFFF"/>
                 <w:lang w:val="en-US"/>
               </w:rPr>
-              <w:t>CSharp_ASP</w:t>
+              <w:t>C</w:t>
+            </w:r>
+            <w:r>
+              <w:rPr>
+                <w:rFonts w:ascii="Arial" w:hAnsi="Arial" w:cs="Arial"/>
+                <w:color w:val="222222"/>
+                <w:sz w:val="16"/>
+                <w:szCs w:val="16"/>
+                <w:shd w:val="clear" w:color="auto" w:fill="FFFFFF"/>
+                <w:lang w:val="en-US"/>
+              </w:rPr>
+              <w:lastRenderedPageBreak/>
+              <w:t>Sharp_ASP</w:t>
             </w:r>
             <w:r>
               <w:rPr>
@@ -3221,6 +3315,7 @@
                 <w:sz w:val="18"/>
                 <w:szCs w:val="18"/>
               </w:rPr>
+              <w:lastRenderedPageBreak/>
               <w:t xml:space="preserve">Investigación y generación </w:t>
             </w:r>
             <w:r>
@@ -3316,6 +3411,7 @@
                 <w:szCs w:val="18"/>
                 <w:lang w:val="en-US"/>
               </w:rPr>
+              <w:lastRenderedPageBreak/>
               <w:t>SQLScript01</w:t>
             </w:r>
           </w:p>

</xml_diff>